<commit_message>
atualização da 2 Sprint
</commit_message>
<xml_diff>
--- a/Sprint 1/Avaliação1 springBoot.docx
+++ b/Sprint 1/Avaliação1 springBoot.docx
@@ -4,13 +4,8 @@
   <w:body>
     <w:p>
       <w:r>
-        <w:t xml:space="preserve">Avaliação I – PB2022 – JAVA/AEM – </w:t>
-      </w:r>
-      <w:proofErr w:type="spellStart"/>
-      <w:r>
-        <w:t>Compass.uol</w:t>
-      </w:r>
-      <w:proofErr w:type="spellEnd"/>
+        <w:t>Avaliação I – PB2022 – JAVA/AEM – Compass.uol</w:t>
+      </w:r>
     </w:p>
     <w:p>
       <w:pPr>
@@ -60,25 +55,7 @@
           <w:b/>
           <w:bCs/>
         </w:rPr>
-        <w:t xml:space="preserve">2 semanas. Sendo assim, baseado no Scrum </w:t>
-      </w:r>
-      <w:proofErr w:type="spellStart"/>
-      <w:r>
-        <w:rPr>
-          <w:rFonts w:ascii="Arial Narrow" w:hAnsi="Arial Narrow"/>
-          <w:b/>
-          <w:bCs/>
-        </w:rPr>
-        <w:t>Guide</w:t>
-      </w:r>
-      <w:proofErr w:type="spellEnd"/>
-      <w:r>
-        <w:rPr>
-          <w:rFonts w:ascii="Arial Narrow" w:hAnsi="Arial Narrow"/>
-          <w:b/>
-          <w:bCs/>
-        </w:rPr>
-        <w:t>, quanto tempo máximo deveria ter a:</w:t>
+        <w:t>2 semanas. Sendo assim, baseado no Scrum Guide, quanto tempo máximo deveria ter a:</w:t>
       </w:r>
     </w:p>
     <w:p>
@@ -100,19 +77,11 @@
         </w:rPr>
         <w:t xml:space="preserve">- </w:t>
       </w:r>
-      <w:proofErr w:type="spellStart"/>
-      <w:r>
-        <w:rPr>
-          <w:color w:val="000000" w:themeColor="text1"/>
-        </w:rPr>
-        <w:t>Dailly</w:t>
-      </w:r>
-      <w:proofErr w:type="spellEnd"/>
-      <w:r>
-        <w:rPr>
-          <w:color w:val="000000" w:themeColor="text1"/>
-        </w:rPr>
-        <w:t xml:space="preserve">: </w:t>
+      <w:r>
+        <w:rPr>
+          <w:color w:val="000000" w:themeColor="text1"/>
+        </w:rPr>
+        <w:t xml:space="preserve">Dailly: </w:t>
       </w:r>
       <w:r>
         <w:rPr>
@@ -281,60 +250,24 @@
           <w:b/>
           <w:bCs/>
         </w:rPr>
-        <w:t xml:space="preserve">2 - José iniciou sua jornada recentemente com </w:t>
-      </w:r>
-      <w:proofErr w:type="spellStart"/>
-      <w:r>
-        <w:rPr>
-          <w:rFonts w:ascii="Arial Narrow" w:hAnsi="Arial Narrow"/>
-          <w:b/>
-          <w:bCs/>
-        </w:rPr>
-        <w:t>git</w:t>
-      </w:r>
-      <w:proofErr w:type="spellEnd"/>
-      <w:r>
-        <w:rPr>
-          <w:rFonts w:ascii="Arial Narrow" w:hAnsi="Arial Narrow"/>
-          <w:b/>
-          <w:bCs/>
-        </w:rPr>
-        <w:t xml:space="preserve"> e não está conseguindo publicar seu</w:t>
-      </w:r>
-    </w:p>
-    <w:p>
-      <w:pPr>
-        <w:rPr>
-          <w:rFonts w:ascii="Arial Narrow" w:hAnsi="Arial Narrow"/>
-          <w:b/>
-          <w:bCs/>
-        </w:rPr>
-      </w:pPr>
-      <w:r>
-        <w:rPr>
-          <w:rFonts w:ascii="Arial Narrow" w:hAnsi="Arial Narrow"/>
-          <w:b/>
-          <w:bCs/>
-        </w:rPr>
-        <w:t xml:space="preserve">arquivo README e a classe Product.js que acabou de criar. O erro do </w:t>
-      </w:r>
-      <w:proofErr w:type="spellStart"/>
-      <w:r>
-        <w:rPr>
-          <w:rFonts w:ascii="Arial Narrow" w:hAnsi="Arial Narrow"/>
-          <w:b/>
-          <w:bCs/>
-        </w:rPr>
-        <w:t>git</w:t>
-      </w:r>
-      <w:proofErr w:type="spellEnd"/>
-      <w:r>
-        <w:rPr>
-          <w:rFonts w:ascii="Arial Narrow" w:hAnsi="Arial Narrow"/>
-          <w:b/>
-          <w:bCs/>
-        </w:rPr>
-        <w:t xml:space="preserve"> dá a seguinte</w:t>
+        <w:t>2 - José iniciou sua jornada recentemente com git e não está conseguindo publicar seu</w:t>
+      </w:r>
+    </w:p>
+    <w:p>
+      <w:pPr>
+        <w:rPr>
+          <w:rFonts w:ascii="Arial Narrow" w:hAnsi="Arial Narrow"/>
+          <w:b/>
+          <w:bCs/>
+        </w:rPr>
+      </w:pPr>
+      <w:r>
+        <w:rPr>
+          <w:rFonts w:ascii="Arial Narrow" w:hAnsi="Arial Narrow"/>
+          <w:b/>
+          <w:bCs/>
+        </w:rPr>
+        <w:t>arquivo README e a classe Product.js que acabou de criar. O erro do git dá a seguinte</w:t>
       </w:r>
     </w:p>
     <w:p>
@@ -367,13 +300,8 @@
       <w:r>
         <w:t xml:space="preserve">- </w:t>
       </w:r>
-      <w:proofErr w:type="spellStart"/>
-      <w:r>
-        <w:t>Untracked</w:t>
-      </w:r>
-      <w:proofErr w:type="spellEnd"/>
-      <w:r>
-        <w:t xml:space="preserve"> Files:</w:t>
+      <w:r>
+        <w:t>Untracked Files:</w:t>
       </w:r>
     </w:p>
     <w:p>
@@ -388,316 +316,183 @@
     </w:p>
     <w:p>
       <w:r>
-        <w:t>Por que esse “erro” de “</w:t>
-      </w:r>
-      <w:proofErr w:type="spellStart"/>
-      <w:r>
-        <w:t>untracked</w:t>
-      </w:r>
-      <w:proofErr w:type="spellEnd"/>
-      <w:r>
-        <w:t xml:space="preserve"> files” ocorreu e qual comando resolveria o problema?</w:t>
-      </w:r>
-    </w:p>
-    <w:p>
-      <w:r>
-        <w:t>O erro “</w:t>
-      </w:r>
-      <w:proofErr w:type="spellStart"/>
-      <w:r>
-        <w:t>untracked</w:t>
-      </w:r>
-      <w:proofErr w:type="spellEnd"/>
+        <w:t>Por que esse “erro” de “untracked files” ocorreu e qual comando resolveria o problema?</w:t>
+      </w:r>
+    </w:p>
+    <w:p>
+      <w:r>
+        <w:t>O erro “untracked Filles”, aconteceu por que os arquivos não estão ainda “sobre os olhares do git”.</w:t>
+      </w:r>
       <w:r>
         <w:t xml:space="preserve"> </w:t>
       </w:r>
-      <w:proofErr w:type="spellStart"/>
-      <w:r>
-        <w:t>Filles</w:t>
-      </w:r>
-      <w:proofErr w:type="spellEnd"/>
-      <w:r>
-        <w:t xml:space="preserve">”, aconteceu por que os arquivos não estão ainda “sobre os olhares do </w:t>
-      </w:r>
-      <w:proofErr w:type="spellStart"/>
-      <w:r>
-        <w:t>git</w:t>
-      </w:r>
-      <w:proofErr w:type="spellEnd"/>
-      <w:r>
-        <w:t>”.</w:t>
-      </w:r>
-      <w:r>
+    </w:p>
+    <w:p>
+      <w:r>
+        <w:t xml:space="preserve">De um </w:t>
+      </w:r>
+      <w:proofErr w:type="gramStart"/>
+      <w:r>
+        <w:t>“ git</w:t>
+      </w:r>
+      <w:proofErr w:type="gramEnd"/>
+      <w:r>
+        <w:t xml:space="preserve"> status ” para ver que arquivos não estão sobre supervisão do git.</w:t>
+      </w:r>
+    </w:p>
+    <w:p>
+      <w:r>
+        <w:t>Agora d</w:t>
+      </w:r>
+      <w:r>
+        <w:t>e o comando “</w:t>
+      </w:r>
+      <w:r>
+        <w:t>git add &lt;nomedoarquivo&gt;</w:t>
+      </w:r>
+      <w:r>
+        <w:t xml:space="preserve">” para adicionar um arquivo a supervisão do git Ou para adicionar todos os arquivos use o comando “git </w:t>
+      </w:r>
+      <w:proofErr w:type="gramStart"/>
+      <w:r>
+        <w:t>add .</w:t>
+      </w:r>
+      <w:proofErr w:type="gramEnd"/>
+      <w:r>
+        <w:t>”</w:t>
+      </w:r>
+    </w:p>
+    <w:p/>
+    <w:p>
+      <w:pPr>
+        <w:rPr>
+          <w:rFonts w:ascii="Arial Narrow" w:hAnsi="Arial Narrow"/>
+          <w:b/>
+          <w:bCs/>
+        </w:rPr>
+      </w:pPr>
+    </w:p>
+    <w:p>
+      <w:pPr>
+        <w:rPr>
+          <w:rFonts w:ascii="Arial Narrow" w:hAnsi="Arial Narrow"/>
+          <w:b/>
+          <w:bCs/>
+        </w:rPr>
+      </w:pPr>
+      <w:r>
+        <w:rPr>
+          <w:rFonts w:ascii="Arial Narrow" w:hAnsi="Arial Narrow"/>
+          <w:b/>
+          <w:bCs/>
+        </w:rPr>
+        <w:t>3 – O time de desenvolvimento analisou e descobriu que o projeto está gerando arquivos</w:t>
+      </w:r>
+    </w:p>
+    <w:p>
+      <w:pPr>
+        <w:rPr>
+          <w:rFonts w:ascii="Arial Narrow" w:hAnsi="Arial Narrow"/>
+          <w:b/>
+          <w:bCs/>
+        </w:rPr>
+      </w:pPr>
+      <w:r>
+        <w:rPr>
+          <w:rFonts w:ascii="Arial Narrow" w:hAnsi="Arial Narrow"/>
+          <w:b/>
+          <w:bCs/>
+        </w:rPr>
+        <w:t>pesados e desnecessários para serem commitados no repositório git. Em qual arquivo você</w:t>
+      </w:r>
+    </w:p>
+    <w:p>
+      <w:pPr>
+        <w:rPr>
+          <w:rFonts w:ascii="Arial Narrow" w:hAnsi="Arial Narrow"/>
+          <w:b/>
+          <w:bCs/>
+        </w:rPr>
+      </w:pPr>
+      <w:r>
+        <w:rPr>
+          <w:rFonts w:ascii="Arial Narrow" w:hAnsi="Arial Narrow"/>
+          <w:b/>
+          <w:bCs/>
+        </w:rPr>
+        <w:t>deve incluir a lista de extensões para que esses arquivos desnecessários sejam</w:t>
+      </w:r>
+    </w:p>
+    <w:p>
+      <w:pPr>
+        <w:rPr>
+          <w:rFonts w:ascii="Arial Narrow" w:hAnsi="Arial Narrow"/>
+          <w:b/>
+          <w:bCs/>
+        </w:rPr>
+      </w:pPr>
+      <w:r>
+        <w:rPr>
+          <w:rFonts w:ascii="Arial Narrow" w:hAnsi="Arial Narrow"/>
+          <w:b/>
+          <w:bCs/>
+        </w:rPr>
+        <w:t>desconsiderados?</w:t>
+      </w:r>
+    </w:p>
+    <w:p>
+      <w:pPr>
+        <w:pStyle w:val="Pr-formataoHTML"/>
+        <w:rPr>
+          <w:rFonts w:asciiTheme="minorHAnsi" w:hAnsiTheme="minorHAnsi" w:cstheme="minorHAnsi"/>
+          <w:color w:val="000000" w:themeColor="text1"/>
+          <w:bdr w:val="none" w:sz="0" w:space="0" w:color="auto" w:frame="1"/>
+        </w:rPr>
+      </w:pPr>
+      <w:r>
+        <w:rPr>
+          <w:rFonts w:asciiTheme="minorHAnsi" w:hAnsiTheme="minorHAnsi" w:cstheme="minorHAnsi"/>
+          <w:color w:val="000000" w:themeColor="text1"/>
+        </w:rPr>
+        <w:t xml:space="preserve">- </w:t>
+      </w:r>
+      <w:r>
+        <w:rPr>
+          <w:rFonts w:asciiTheme="minorHAnsi" w:hAnsiTheme="minorHAnsi" w:cstheme="minorHAnsi"/>
+          <w:color w:val="000000" w:themeColor="text1"/>
+        </w:rPr>
+        <w:t>Devesse</w:t>
+      </w:r>
+      <w:r>
+        <w:rPr>
+          <w:rFonts w:asciiTheme="minorHAnsi" w:hAnsiTheme="minorHAnsi" w:cstheme="minorHAnsi"/>
+          <w:color w:val="000000" w:themeColor="text1"/>
+        </w:rPr>
+        <w:t xml:space="preserve">, </w:t>
+      </w:r>
+      <w:r>
+        <w:rPr>
+          <w:rFonts w:asciiTheme="minorHAnsi" w:hAnsiTheme="minorHAnsi" w:cstheme="minorHAnsi"/>
+          <w:color w:val="000000" w:themeColor="text1"/>
+        </w:rPr>
+        <w:t>criar o arquivo</w:t>
+      </w:r>
+      <w:r>
+        <w:rPr>
+          <w:rFonts w:asciiTheme="minorHAnsi" w:hAnsiTheme="minorHAnsi" w:cstheme="minorHAnsi"/>
+          <w:color w:val="000000" w:themeColor="text1"/>
+        </w:rPr>
         <w:t xml:space="preserve"> </w:t>
       </w:r>
-    </w:p>
-    <w:p>
-      <w:r>
-        <w:t xml:space="preserve">De um </w:t>
-      </w:r>
       <w:proofErr w:type="gramStart"/>
       <w:r>
-        <w:t xml:space="preserve">“ </w:t>
-      </w:r>
-      <w:proofErr w:type="spellStart"/>
-      <w:r>
-        <w:t>git</w:t>
-      </w:r>
-      <w:proofErr w:type="spellEnd"/>
-      <w:proofErr w:type="gramEnd"/>
-      <w:r>
-        <w:t xml:space="preserve"> status ” para ver que arquivos não estão sobre supervisão do </w:t>
-      </w:r>
-      <w:proofErr w:type="spellStart"/>
-      <w:r>
-        <w:t>git</w:t>
-      </w:r>
-      <w:proofErr w:type="spellEnd"/>
-      <w:r>
-        <w:t>.</w:t>
-      </w:r>
-    </w:p>
-    <w:p>
-      <w:r>
-        <w:t>Agora d</w:t>
-      </w:r>
-      <w:r>
-        <w:t>e o comando “</w:t>
-      </w:r>
-      <w:proofErr w:type="spellStart"/>
-      <w:r>
-        <w:t>git</w:t>
-      </w:r>
-      <w:proofErr w:type="spellEnd"/>
-      <w:r>
-        <w:t xml:space="preserve"> </w:t>
-      </w:r>
-      <w:proofErr w:type="spellStart"/>
-      <w:r>
-        <w:t>add</w:t>
-      </w:r>
-      <w:proofErr w:type="spellEnd"/>
-      <w:r>
-        <w:t xml:space="preserve"> &lt;</w:t>
-      </w:r>
-      <w:proofErr w:type="spellStart"/>
-      <w:r>
-        <w:t>nomedoarquivo</w:t>
-      </w:r>
-      <w:proofErr w:type="spellEnd"/>
-      <w:r>
-        <w:t>&gt;</w:t>
-      </w:r>
-      <w:r>
-        <w:t xml:space="preserve">” para adicionar um arquivo a supervisão do </w:t>
-      </w:r>
-      <w:proofErr w:type="spellStart"/>
-      <w:r>
-        <w:t>git</w:t>
-      </w:r>
-      <w:proofErr w:type="spellEnd"/>
-      <w:r>
-        <w:t xml:space="preserve"> Ou para adicionar todos os arquivos use o comando “</w:t>
-      </w:r>
-      <w:proofErr w:type="spellStart"/>
-      <w:r>
-        <w:t>git</w:t>
-      </w:r>
-      <w:proofErr w:type="spellEnd"/>
-      <w:r>
-        <w:t xml:space="preserve"> </w:t>
-      </w:r>
-      <w:proofErr w:type="spellStart"/>
-      <w:proofErr w:type="gramStart"/>
-      <w:r>
-        <w:t>add</w:t>
-      </w:r>
-      <w:proofErr w:type="spellEnd"/>
-      <w:r>
-        <w:t xml:space="preserve"> .</w:t>
-      </w:r>
-      <w:proofErr w:type="gramEnd"/>
-      <w:r>
-        <w:t>”</w:t>
-      </w:r>
-    </w:p>
-    <w:p/>
-    <w:p>
-      <w:pPr>
-        <w:rPr>
-          <w:rFonts w:ascii="Arial Narrow" w:hAnsi="Arial Narrow"/>
-          <w:b/>
-          <w:bCs/>
-        </w:rPr>
-      </w:pPr>
-    </w:p>
-    <w:p>
-      <w:pPr>
-        <w:rPr>
-          <w:rFonts w:ascii="Arial Narrow" w:hAnsi="Arial Narrow"/>
-          <w:b/>
-          <w:bCs/>
-        </w:rPr>
-      </w:pPr>
-      <w:r>
-        <w:rPr>
-          <w:rFonts w:ascii="Arial Narrow" w:hAnsi="Arial Narrow"/>
-          <w:b/>
-          <w:bCs/>
-        </w:rPr>
-        <w:t>3 – O time de desenvolvimento analisou e descobriu que o projeto está gerando arquivos</w:t>
-      </w:r>
-    </w:p>
-    <w:p>
-      <w:pPr>
-        <w:rPr>
-          <w:rFonts w:ascii="Arial Narrow" w:hAnsi="Arial Narrow"/>
-          <w:b/>
-          <w:bCs/>
-        </w:rPr>
-      </w:pPr>
-      <w:r>
-        <w:rPr>
-          <w:rFonts w:ascii="Arial Narrow" w:hAnsi="Arial Narrow"/>
-          <w:b/>
-          <w:bCs/>
-        </w:rPr>
-        <w:t xml:space="preserve">pesados e desnecessários para serem </w:t>
-      </w:r>
-      <w:proofErr w:type="spellStart"/>
-      <w:r>
-        <w:rPr>
-          <w:rFonts w:ascii="Arial Narrow" w:hAnsi="Arial Narrow"/>
-          <w:b/>
-          <w:bCs/>
-        </w:rPr>
-        <w:t>commitados</w:t>
-      </w:r>
-      <w:proofErr w:type="spellEnd"/>
-      <w:r>
-        <w:rPr>
-          <w:rFonts w:ascii="Arial Narrow" w:hAnsi="Arial Narrow"/>
-          <w:b/>
-          <w:bCs/>
-        </w:rPr>
-        <w:t xml:space="preserve"> no repositório </w:t>
-      </w:r>
-      <w:proofErr w:type="spellStart"/>
-      <w:r>
-        <w:rPr>
-          <w:rFonts w:ascii="Arial Narrow" w:hAnsi="Arial Narrow"/>
-          <w:b/>
-          <w:bCs/>
-        </w:rPr>
-        <w:t>git</w:t>
-      </w:r>
-      <w:proofErr w:type="spellEnd"/>
-      <w:r>
-        <w:rPr>
-          <w:rFonts w:ascii="Arial Narrow" w:hAnsi="Arial Narrow"/>
-          <w:b/>
-          <w:bCs/>
-        </w:rPr>
-        <w:t>. Em qual arquivo você</w:t>
-      </w:r>
-    </w:p>
-    <w:p>
-      <w:pPr>
-        <w:rPr>
-          <w:rFonts w:ascii="Arial Narrow" w:hAnsi="Arial Narrow"/>
-          <w:b/>
-          <w:bCs/>
-        </w:rPr>
-      </w:pPr>
-      <w:r>
-        <w:rPr>
-          <w:rFonts w:ascii="Arial Narrow" w:hAnsi="Arial Narrow"/>
-          <w:b/>
-          <w:bCs/>
-        </w:rPr>
-        <w:t>deve incluir a lista de extensões para que esses arquivos desnecessários sejam</w:t>
-      </w:r>
-    </w:p>
-    <w:p>
-      <w:pPr>
-        <w:rPr>
-          <w:rFonts w:ascii="Arial Narrow" w:hAnsi="Arial Narrow"/>
-          <w:b/>
-          <w:bCs/>
-        </w:rPr>
-      </w:pPr>
-      <w:r>
-        <w:rPr>
-          <w:rFonts w:ascii="Arial Narrow" w:hAnsi="Arial Narrow"/>
-          <w:b/>
-          <w:bCs/>
-        </w:rPr>
-        <w:t>desconsiderados?</w:t>
-      </w:r>
-    </w:p>
-    <w:p>
-      <w:pPr>
-        <w:pStyle w:val="Pr-formataoHTML"/>
         <w:rPr>
           <w:rFonts w:asciiTheme="minorHAnsi" w:hAnsiTheme="minorHAnsi" w:cstheme="minorHAnsi"/>
           <w:color w:val="000000" w:themeColor="text1"/>
           <w:bdr w:val="none" w:sz="0" w:space="0" w:color="auto" w:frame="1"/>
         </w:rPr>
-      </w:pPr>
-      <w:r>
-        <w:rPr>
-          <w:rFonts w:asciiTheme="minorHAnsi" w:hAnsiTheme="minorHAnsi" w:cstheme="minorHAnsi"/>
-          <w:color w:val="000000" w:themeColor="text1"/>
-        </w:rPr>
-        <w:t xml:space="preserve">- </w:t>
-      </w:r>
-      <w:r>
-        <w:rPr>
-          <w:rFonts w:asciiTheme="minorHAnsi" w:hAnsiTheme="minorHAnsi" w:cstheme="minorHAnsi"/>
-          <w:color w:val="000000" w:themeColor="text1"/>
-        </w:rPr>
-        <w:t>Devesse</w:t>
-      </w:r>
-      <w:r>
-        <w:rPr>
-          <w:rFonts w:asciiTheme="minorHAnsi" w:hAnsiTheme="minorHAnsi" w:cstheme="minorHAnsi"/>
-          <w:color w:val="000000" w:themeColor="text1"/>
-        </w:rPr>
-        <w:t xml:space="preserve">, </w:t>
-      </w:r>
-      <w:r>
-        <w:rPr>
-          <w:rFonts w:asciiTheme="minorHAnsi" w:hAnsiTheme="minorHAnsi" w:cstheme="minorHAnsi"/>
-          <w:color w:val="000000" w:themeColor="text1"/>
-        </w:rPr>
-        <w:t>criar o arquivo</w:t>
-      </w:r>
-      <w:r>
-        <w:rPr>
-          <w:rFonts w:asciiTheme="minorHAnsi" w:hAnsiTheme="minorHAnsi" w:cstheme="minorHAnsi"/>
-          <w:color w:val="000000" w:themeColor="text1"/>
-        </w:rPr>
-        <w:t xml:space="preserve"> </w:t>
-      </w:r>
-      <w:proofErr w:type="gramStart"/>
-      <w:r>
-        <w:rPr>
-          <w:rFonts w:asciiTheme="minorHAnsi" w:hAnsiTheme="minorHAnsi" w:cstheme="minorHAnsi"/>
-          <w:color w:val="000000" w:themeColor="text1"/>
-          <w:bdr w:val="none" w:sz="0" w:space="0" w:color="auto" w:frame="1"/>
-        </w:rPr>
-        <w:t>“.</w:t>
-      </w:r>
-      <w:proofErr w:type="spellStart"/>
-      <w:r>
-        <w:rPr>
-          <w:rFonts w:asciiTheme="minorHAnsi" w:hAnsiTheme="minorHAnsi" w:cstheme="minorHAnsi"/>
-          <w:color w:val="000000" w:themeColor="text1"/>
-          <w:bdr w:val="none" w:sz="0" w:space="0" w:color="auto" w:frame="1"/>
-        </w:rPr>
-        <w:t>gitignore</w:t>
-      </w:r>
-      <w:proofErr w:type="spellEnd"/>
+        <w:t>“.gitignore</w:t>
+      </w:r>
       <w:proofErr w:type="gramEnd"/>
       <w:r>
         <w:rPr>
@@ -733,7 +528,6 @@
         </w:rPr>
         <w:t xml:space="preserve">Usando o comando </w:t>
       </w:r>
-      <w:proofErr w:type="spellStart"/>
       <w:proofErr w:type="gramStart"/>
       <w:r>
         <w:rPr>
@@ -742,30 +536,55 @@
           <w:color w:val="000000" w:themeColor="text1"/>
           <w:bdr w:val="none" w:sz="0" w:space="0" w:color="auto" w:frame="1"/>
         </w:rPr>
-        <w:t>touch</w:t>
-      </w:r>
-      <w:proofErr w:type="spellEnd"/>
-      <w:r>
-        <w:rPr>
-          <w:rStyle w:val="CdigoHTML"/>
+        <w:t>touch .gitignore</w:t>
+      </w:r>
+      <w:proofErr w:type="gramEnd"/>
+    </w:p>
+    <w:p>
+      <w:pPr>
+        <w:pStyle w:val="Pr-formataoHTML"/>
+        <w:rPr>
           <w:rFonts w:asciiTheme="minorHAnsi" w:hAnsiTheme="minorHAnsi" w:cstheme="minorHAnsi"/>
           <w:color w:val="000000" w:themeColor="text1"/>
-          <w:bdr w:val="none" w:sz="0" w:space="0" w:color="auto" w:frame="1"/>
-        </w:rPr>
-        <w:t xml:space="preserve"> .</w:t>
-      </w:r>
-      <w:proofErr w:type="spellStart"/>
-      <w:r>
-        <w:rPr>
-          <w:rStyle w:val="CdigoHTML"/>
+        </w:rPr>
+      </w:pPr>
+      <w:r>
+        <w:rPr>
           <w:rFonts w:asciiTheme="minorHAnsi" w:hAnsiTheme="minorHAnsi" w:cstheme="minorHAnsi"/>
           <w:color w:val="000000" w:themeColor="text1"/>
-          <w:bdr w:val="none" w:sz="0" w:space="0" w:color="auto" w:frame="1"/>
-        </w:rPr>
-        <w:t>gitignore</w:t>
-      </w:r>
-      <w:proofErr w:type="spellEnd"/>
+        </w:rPr>
+        <w:t>D</w:t>
+      </w:r>
+      <w:r>
+        <w:rPr>
+          <w:rFonts w:asciiTheme="minorHAnsi" w:hAnsiTheme="minorHAnsi" w:cstheme="minorHAnsi"/>
+          <w:color w:val="000000" w:themeColor="text1"/>
+        </w:rPr>
+        <w:t xml:space="preserve">entro </w:t>
+      </w:r>
+      <w:proofErr w:type="gramStart"/>
+      <w:r>
+        <w:rPr>
+          <w:rFonts w:asciiTheme="minorHAnsi" w:hAnsiTheme="minorHAnsi" w:cstheme="minorHAnsi"/>
+          <w:color w:val="000000" w:themeColor="text1"/>
+        </w:rPr>
+        <w:t>do .gitignore</w:t>
+      </w:r>
       <w:proofErr w:type="gramEnd"/>
+      <w:r>
+        <w:rPr>
+          <w:rFonts w:asciiTheme="minorHAnsi" w:hAnsiTheme="minorHAnsi" w:cstheme="minorHAnsi"/>
+          <w:color w:val="000000" w:themeColor="text1"/>
+        </w:rPr>
+        <w:t xml:space="preserve"> colocar o nome do arquivo que não deseja sem commitado</w:t>
+      </w:r>
+      <w:r>
+        <w:rPr>
+          <w:rFonts w:asciiTheme="minorHAnsi" w:hAnsiTheme="minorHAnsi" w:cstheme="minorHAnsi"/>
+          <w:color w:val="000000" w:themeColor="text1"/>
+        </w:rPr>
+        <w:t>.</w:t>
+      </w:r>
     </w:p>
     <w:p>
       <w:pPr>
@@ -780,98 +599,17 @@
           <w:rFonts w:asciiTheme="minorHAnsi" w:hAnsiTheme="minorHAnsi" w:cstheme="minorHAnsi"/>
           <w:color w:val="000000" w:themeColor="text1"/>
         </w:rPr>
-        <w:t>D</w:t>
-      </w:r>
+        <w:lastRenderedPageBreak/>
+        <w:t xml:space="preserve">Caso o arquivo já tenha sido comitado é preciso excluir o arquivo usando o comando </w:t>
+      </w:r>
+      <w:proofErr w:type="gramStart"/>
       <w:r>
         <w:rPr>
           <w:rFonts w:asciiTheme="minorHAnsi" w:hAnsiTheme="minorHAnsi" w:cstheme="minorHAnsi"/>
           <w:color w:val="000000" w:themeColor="text1"/>
         </w:rPr>
-        <w:t xml:space="preserve">entro </w:t>
-      </w:r>
-      <w:proofErr w:type="gramStart"/>
-      <w:r>
-        <w:rPr>
-          <w:rFonts w:asciiTheme="minorHAnsi" w:hAnsiTheme="minorHAnsi" w:cstheme="minorHAnsi"/>
-          <w:color w:val="000000" w:themeColor="text1"/>
-        </w:rPr>
-        <w:t>do .</w:t>
-      </w:r>
-      <w:proofErr w:type="spellStart"/>
-      <w:r>
-        <w:rPr>
-          <w:rFonts w:asciiTheme="minorHAnsi" w:hAnsiTheme="minorHAnsi" w:cstheme="minorHAnsi"/>
-          <w:color w:val="000000" w:themeColor="text1"/>
-        </w:rPr>
-        <w:t>gitignore</w:t>
-      </w:r>
-      <w:proofErr w:type="spellEnd"/>
-      <w:proofErr w:type="gramEnd"/>
-      <w:r>
-        <w:rPr>
-          <w:rFonts w:asciiTheme="minorHAnsi" w:hAnsiTheme="minorHAnsi" w:cstheme="minorHAnsi"/>
-          <w:color w:val="000000" w:themeColor="text1"/>
-        </w:rPr>
-        <w:t xml:space="preserve"> colocar o nome do arquivo que não deseja sem </w:t>
-      </w:r>
-      <w:proofErr w:type="spellStart"/>
-      <w:r>
-        <w:rPr>
-          <w:rFonts w:asciiTheme="minorHAnsi" w:hAnsiTheme="minorHAnsi" w:cstheme="minorHAnsi"/>
-          <w:color w:val="000000" w:themeColor="text1"/>
-        </w:rPr>
-        <w:t>commitado</w:t>
-      </w:r>
-      <w:proofErr w:type="spellEnd"/>
-      <w:r>
-        <w:rPr>
-          <w:rFonts w:asciiTheme="minorHAnsi" w:hAnsiTheme="minorHAnsi" w:cstheme="minorHAnsi"/>
-          <w:color w:val="000000" w:themeColor="text1"/>
-        </w:rPr>
-        <w:t>.</w:t>
-      </w:r>
-    </w:p>
-    <w:p>
-      <w:pPr>
-        <w:pStyle w:val="Pr-formataoHTML"/>
-        <w:rPr>
-          <w:rFonts w:asciiTheme="minorHAnsi" w:hAnsiTheme="minorHAnsi" w:cstheme="minorHAnsi"/>
-          <w:color w:val="000000" w:themeColor="text1"/>
-        </w:rPr>
-      </w:pPr>
-      <w:r>
-        <w:rPr>
-          <w:rFonts w:asciiTheme="minorHAnsi" w:hAnsiTheme="minorHAnsi" w:cstheme="minorHAnsi"/>
-          <w:color w:val="000000" w:themeColor="text1"/>
-        </w:rPr>
-        <w:lastRenderedPageBreak/>
-        <w:t xml:space="preserve">Caso o arquivo já tenha sido </w:t>
-      </w:r>
-      <w:proofErr w:type="spellStart"/>
-      <w:r>
-        <w:rPr>
-          <w:rFonts w:asciiTheme="minorHAnsi" w:hAnsiTheme="minorHAnsi" w:cstheme="minorHAnsi"/>
-          <w:color w:val="000000" w:themeColor="text1"/>
-        </w:rPr>
-        <w:t>comitado</w:t>
-      </w:r>
-      <w:proofErr w:type="spellEnd"/>
-      <w:r>
-        <w:rPr>
-          <w:rFonts w:asciiTheme="minorHAnsi" w:hAnsiTheme="minorHAnsi" w:cstheme="minorHAnsi"/>
-          <w:color w:val="000000" w:themeColor="text1"/>
-        </w:rPr>
-        <w:t xml:space="preserve"> é preciso excluir o arquivo usando o comando </w:t>
-      </w:r>
-      <w:proofErr w:type="gramStart"/>
-      <w:r>
-        <w:rPr>
-          <w:rFonts w:asciiTheme="minorHAnsi" w:hAnsiTheme="minorHAnsi" w:cstheme="minorHAnsi"/>
-          <w:color w:val="000000" w:themeColor="text1"/>
-        </w:rPr>
         <w:t xml:space="preserve">“ </w:t>
       </w:r>
-      <w:proofErr w:type="spellStart"/>
       <w:r>
         <w:rPr>
           <w:rFonts w:ascii="Courier" w:hAnsi="Courier"/>
@@ -881,7 +619,6 @@
         </w:rPr>
         <w:t>git</w:t>
       </w:r>
-      <w:proofErr w:type="spellEnd"/>
       <w:proofErr w:type="gramEnd"/>
       <w:r>
         <w:rPr>
@@ -890,56 +627,7 @@
           <w:sz w:val="23"/>
           <w:szCs w:val="23"/>
         </w:rPr>
-        <w:t> </w:t>
-      </w:r>
-      <w:proofErr w:type="spellStart"/>
-      <w:r>
-        <w:rPr>
-          <w:rFonts w:ascii="Courier" w:hAnsi="Courier"/>
-          <w:color w:val="000000" w:themeColor="text1"/>
-          <w:sz w:val="23"/>
-          <w:szCs w:val="23"/>
-        </w:rPr>
-        <w:t>rm</w:t>
-      </w:r>
-      <w:proofErr w:type="spellEnd"/>
-      <w:r>
-        <w:rPr>
-          <w:rFonts w:ascii="Courier" w:hAnsi="Courier"/>
-          <w:color w:val="000000" w:themeColor="text1"/>
-          <w:sz w:val="23"/>
-          <w:szCs w:val="23"/>
-        </w:rPr>
-        <w:t> </w:t>
-      </w:r>
-      <w:r>
-        <w:rPr>
-          <w:rFonts w:ascii="Courier" w:hAnsi="Courier"/>
-          <w:color w:val="000000" w:themeColor="text1"/>
-          <w:sz w:val="23"/>
-          <w:szCs w:val="23"/>
-        </w:rPr>
-        <w:t>–</w:t>
-      </w:r>
-      <w:proofErr w:type="spellStart"/>
-      <w:r>
-        <w:rPr>
-          <w:rFonts w:ascii="Courier" w:hAnsi="Courier"/>
-          <w:color w:val="000000" w:themeColor="text1"/>
-          <w:sz w:val="23"/>
-          <w:szCs w:val="23"/>
-        </w:rPr>
-        <w:t>cached</w:t>
-      </w:r>
-      <w:proofErr w:type="spellEnd"/>
-      <w:r>
-        <w:rPr>
-          <w:rFonts w:ascii="Courier" w:hAnsi="Courier"/>
-          <w:color w:val="000000" w:themeColor="text1"/>
-          <w:sz w:val="23"/>
-          <w:szCs w:val="23"/>
-        </w:rPr>
-        <w:t xml:space="preserve"> &lt;nome do arquivo&gt;“</w:t>
+        <w:t> rm –cached &lt;nome do arquivo&gt;“</w:t>
       </w:r>
     </w:p>
     <w:p>
@@ -985,15 +673,7 @@
     </w:p>
     <w:p>
       <w:r>
-        <w:t xml:space="preserve">Com suas Sprints </w:t>
-      </w:r>
-      <w:proofErr w:type="spellStart"/>
-      <w:r>
-        <w:t>timebox</w:t>
-      </w:r>
-      <w:proofErr w:type="spellEnd"/>
-      <w:r>
-        <w:t xml:space="preserve"> faz com que as entregas aconteçam de forma ágil </w:t>
+        <w:t xml:space="preserve">Com suas Sprints timebox faz com que as entregas aconteçam de forma ágil </w:t>
       </w:r>
       <w:r>
         <w:t>e</w:t>
@@ -1026,31 +706,7 @@
         <w:t>E</w:t>
       </w:r>
       <w:r>
-        <w:t xml:space="preserve"> com um bom </w:t>
-      </w:r>
-      <w:proofErr w:type="spellStart"/>
-      <w:r>
-        <w:t>scrum</w:t>
-      </w:r>
-      <w:proofErr w:type="spellEnd"/>
-      <w:r>
-        <w:t xml:space="preserve"> master e </w:t>
-      </w:r>
-      <w:proofErr w:type="spellStart"/>
-      <w:r>
-        <w:t>product</w:t>
-      </w:r>
-      <w:proofErr w:type="spellEnd"/>
-      <w:r>
-        <w:t xml:space="preserve"> </w:t>
-      </w:r>
-      <w:proofErr w:type="spellStart"/>
-      <w:r>
-        <w:t>Owner</w:t>
-      </w:r>
-      <w:proofErr w:type="spellEnd"/>
-      <w:r>
-        <w:t xml:space="preserve"> faz com que todo e time seja bem “monitorado</w:t>
+        <w:t xml:space="preserve"> com um bom scrum master e product Owner faz com que todo e time seja bem “monitorado</w:t>
       </w:r>
       <w:r>
         <w:t>” e vá evoluindo constantemente</w:t>
@@ -1064,11 +720,9 @@
       <w:r>
         <w:t xml:space="preserve"> já bem </w:t>
       </w:r>
-      <w:proofErr w:type="gramStart"/>
-      <w:r>
-        <w:t>definida</w:t>
-      </w:r>
-      <w:proofErr w:type="gramEnd"/>
+      <w:r>
+        <w:t>definidas</w:t>
+      </w:r>
       <w:r>
         <w:t xml:space="preserve"> no escopo do projeto.</w:t>
       </w:r>
@@ -1092,228 +746,184 @@
           <w:b/>
           <w:bCs/>
         </w:rPr>
-        <w:t xml:space="preserve">5 – José foi promovido de seu cargo anterior e se tornou o novo </w:t>
-      </w:r>
-      <w:proofErr w:type="spellStart"/>
-      <w:r>
-        <w:rPr>
-          <w:rFonts w:ascii="Arial Narrow" w:hAnsi="Arial Narrow"/>
-          <w:b/>
-          <w:bCs/>
-        </w:rPr>
-        <w:t>Product</w:t>
-      </w:r>
-      <w:proofErr w:type="spellEnd"/>
-      <w:r>
-        <w:rPr>
-          <w:rFonts w:ascii="Arial Narrow" w:hAnsi="Arial Narrow"/>
-          <w:b/>
-          <w:bCs/>
+        <w:t>5 – José foi promovido de seu cargo anterior e se tornou o novo Product Owner do time,</w:t>
+      </w:r>
+    </w:p>
+    <w:p>
+      <w:pPr>
+        <w:rPr>
+          <w:rFonts w:ascii="Arial Narrow" w:hAnsi="Arial Narrow"/>
+          <w:b/>
+          <w:bCs/>
+        </w:rPr>
+      </w:pPr>
+      <w:r>
+        <w:rPr>
+          <w:rFonts w:ascii="Arial Narrow" w:hAnsi="Arial Narrow"/>
+          <w:b/>
+          <w:bCs/>
+        </w:rPr>
+        <w:t>quais são suas novas responsabilidades como PO?</w:t>
+      </w:r>
+    </w:p>
+    <w:p/>
+    <w:p>
+      <w:r>
+        <w:t xml:space="preserve">- </w:t>
+      </w:r>
+      <w:r>
+        <w:t>Ser o representante do cliente dentro do time</w:t>
+      </w:r>
+      <w:r>
+        <w:t>.</w:t>
+      </w:r>
+    </w:p>
+    <w:p>
+      <w:r>
+        <w:t>Manter o product backlog atualizado</w:t>
+      </w:r>
+      <w:r>
+        <w:t>.</w:t>
+      </w:r>
+    </w:p>
+    <w:p>
+      <w:r>
+        <w:t xml:space="preserve">Responder dúvidas dos desenvolvedores sobre </w:t>
+      </w:r>
+      <w:r>
+        <w:t>histórias</w:t>
+      </w:r>
+      <w:r>
+        <w:t xml:space="preserve"> ou indicar quem poderia responde-las melhor</w:t>
+      </w:r>
+      <w:r>
+        <w:t>.</w:t>
+      </w:r>
+    </w:p>
+    <w:p>
+      <w:r>
+        <w:t xml:space="preserve">Deixar claro para o time qualquer valor de </w:t>
+      </w:r>
+      <w:r>
+        <w:t>negócio</w:t>
+      </w:r>
+      <w:r>
+        <w:t xml:space="preserve"> de cada Sprint</w:t>
+      </w:r>
+      <w:r>
+        <w:t>.</w:t>
+      </w:r>
+    </w:p>
+    <w:p>
+      <w:r>
+        <w:t>Obter feedback e expectativas dos clientes.</w:t>
+      </w:r>
+    </w:p>
+    <w:p/>
+    <w:p>
+      <w:pPr>
+        <w:rPr>
+          <w:rFonts w:ascii="Arial Narrow" w:hAnsi="Arial Narrow"/>
+          <w:b/>
+          <w:bCs/>
+        </w:rPr>
+      </w:pPr>
+      <w:r>
+        <w:rPr>
+          <w:rFonts w:ascii="Arial Narrow" w:hAnsi="Arial Narrow"/>
+          <w:b/>
+          <w:bCs/>
+        </w:rPr>
+        <w:t>6 – Com suas palavras, descreva as vantagens de utilizar programação orientada a objetos e</w:t>
+      </w:r>
+    </w:p>
+    <w:p>
+      <w:pPr>
+        <w:rPr>
+          <w:rFonts w:ascii="Arial Narrow" w:hAnsi="Arial Narrow"/>
+          <w:b/>
+          <w:bCs/>
+        </w:rPr>
+      </w:pPr>
+      <w:r>
+        <w:rPr>
+          <w:rFonts w:ascii="Arial Narrow" w:hAnsi="Arial Narrow"/>
+          <w:b/>
+          <w:bCs/>
+        </w:rPr>
+        <w:t xml:space="preserve">o </w:t>
+      </w:r>
+      <w:r>
+        <w:rPr>
+          <w:rFonts w:ascii="Arial Narrow" w:hAnsi="Arial Narrow"/>
+          <w:b/>
+          <w:bCs/>
+        </w:rPr>
+        <w:t>porquê</w:t>
+      </w:r>
+      <w:r>
+        <w:rPr>
+          <w:rFonts w:ascii="Arial Narrow" w:hAnsi="Arial Narrow"/>
+          <w:b/>
+          <w:bCs/>
+        </w:rPr>
+        <w:t xml:space="preserve"> deste paradigma ser tão utilizado nos dias atuais comparados com a programação</w:t>
+      </w:r>
+    </w:p>
+    <w:p>
+      <w:pPr>
+        <w:rPr>
+          <w:rFonts w:ascii="Arial Narrow" w:hAnsi="Arial Narrow"/>
+          <w:b/>
+          <w:bCs/>
+        </w:rPr>
+      </w:pPr>
+      <w:r>
+        <w:rPr>
+          <w:rFonts w:ascii="Arial Narrow" w:hAnsi="Arial Narrow"/>
+          <w:b/>
+          <w:bCs/>
+        </w:rPr>
+        <w:t>procedural.</w:t>
+      </w:r>
+    </w:p>
+    <w:p>
+      <w:r>
+        <w:rPr>
+          <w:rFonts w:cstheme="minorHAnsi"/>
+        </w:rPr>
+        <w:t>Na programação orientada a objeto temos códigos mais fácil de se ler com</w:t>
+      </w:r>
+      <w:r>
+        <w:rPr>
+          <w:rFonts w:cstheme="minorHAnsi"/>
+        </w:rPr>
+        <w:t xml:space="preserve"> maneira de aproveitamento de código </w:t>
+      </w:r>
+      <w:r>
+        <w:rPr>
+          <w:rFonts w:cstheme="minorHAnsi"/>
+        </w:rPr>
+        <w:t>de</w:t>
+      </w:r>
+      <w:r>
+        <w:rPr>
+          <w:rFonts w:cstheme="minorHAnsi"/>
+        </w:rPr>
+        <w:t xml:space="preserve"> formas simples</w:t>
+      </w:r>
+      <w:r>
+        <w:rPr>
+          <w:rFonts w:cstheme="minorHAnsi"/>
+        </w:rPr>
+        <w:t>,</w:t>
+      </w:r>
+      <w:r>
+        <w:rPr>
+          <w:rFonts w:cstheme="minorHAnsi"/>
         </w:rPr>
         <w:t xml:space="preserve"> </w:t>
       </w:r>
-      <w:proofErr w:type="spellStart"/>
-      <w:r>
-        <w:rPr>
-          <w:rFonts w:ascii="Arial Narrow" w:hAnsi="Arial Narrow"/>
-          <w:b/>
-          <w:bCs/>
-        </w:rPr>
-        <w:t>Owner</w:t>
-      </w:r>
-      <w:proofErr w:type="spellEnd"/>
-      <w:r>
-        <w:rPr>
-          <w:rFonts w:ascii="Arial Narrow" w:hAnsi="Arial Narrow"/>
-          <w:b/>
-          <w:bCs/>
-        </w:rPr>
-        <w:t xml:space="preserve"> do time,</w:t>
-      </w:r>
-    </w:p>
-    <w:p>
-      <w:pPr>
-        <w:rPr>
-          <w:rFonts w:ascii="Arial Narrow" w:hAnsi="Arial Narrow"/>
-          <w:b/>
-          <w:bCs/>
-        </w:rPr>
-      </w:pPr>
-      <w:r>
-        <w:rPr>
-          <w:rFonts w:ascii="Arial Narrow" w:hAnsi="Arial Narrow"/>
-          <w:b/>
-          <w:bCs/>
-        </w:rPr>
-        <w:t>quais são suas novas responsabilidades como PO?</w:t>
-      </w:r>
-    </w:p>
-    <w:p/>
-    <w:p>
-      <w:r>
-        <w:t xml:space="preserve">- </w:t>
-      </w:r>
-      <w:r>
-        <w:t>Ser o representante do cliente dentro do time</w:t>
-      </w:r>
-      <w:r>
-        <w:t>.</w:t>
-      </w:r>
-    </w:p>
-    <w:p>
-      <w:r>
-        <w:t xml:space="preserve">Manter o </w:t>
-      </w:r>
-      <w:proofErr w:type="spellStart"/>
-      <w:r>
-        <w:t>product</w:t>
-      </w:r>
-      <w:proofErr w:type="spellEnd"/>
-      <w:r>
-        <w:t xml:space="preserve"> backlog atualizado</w:t>
-      </w:r>
-      <w:r>
-        <w:t>.</w:t>
-      </w:r>
-    </w:p>
-    <w:p>
-      <w:r>
-        <w:t xml:space="preserve">Responder dúvidas dos desenvolvedores sobre </w:t>
-      </w:r>
-      <w:r>
-        <w:t>histórias</w:t>
-      </w:r>
-      <w:r>
-        <w:t xml:space="preserve"> ou indicar quem poderia responde-las melhor</w:t>
-      </w:r>
-      <w:r>
-        <w:t>.</w:t>
-      </w:r>
-    </w:p>
-    <w:p>
-      <w:r>
-        <w:t xml:space="preserve">Deixar claro para o time qualquer valor de </w:t>
-      </w:r>
-      <w:r>
-        <w:t>negócio</w:t>
-      </w:r>
-      <w:r>
-        <w:t xml:space="preserve"> de cada Sprint</w:t>
-      </w:r>
-      <w:r>
-        <w:t>.</w:t>
-      </w:r>
-    </w:p>
-    <w:p>
-      <w:r>
-        <w:t>Obter feedback e expectativas dos clientes.</w:t>
-      </w:r>
-    </w:p>
-    <w:p/>
-    <w:p>
-      <w:pPr>
-        <w:rPr>
-          <w:rFonts w:ascii="Arial Narrow" w:hAnsi="Arial Narrow"/>
-          <w:b/>
-          <w:bCs/>
-        </w:rPr>
-      </w:pPr>
-      <w:r>
-        <w:rPr>
-          <w:rFonts w:ascii="Arial Narrow" w:hAnsi="Arial Narrow"/>
-          <w:b/>
-          <w:bCs/>
-        </w:rPr>
-        <w:t>6 – Com suas palavras, descreva as vantagens de utilizar programação orientada a objetos e</w:t>
-      </w:r>
-    </w:p>
-    <w:p>
-      <w:pPr>
-        <w:rPr>
-          <w:rFonts w:ascii="Arial Narrow" w:hAnsi="Arial Narrow"/>
-          <w:b/>
-          <w:bCs/>
-        </w:rPr>
-      </w:pPr>
-      <w:r>
-        <w:rPr>
-          <w:rFonts w:ascii="Arial Narrow" w:hAnsi="Arial Narrow"/>
-          <w:b/>
-          <w:bCs/>
-        </w:rPr>
-        <w:t xml:space="preserve">o </w:t>
-      </w:r>
-      <w:r>
-        <w:rPr>
-          <w:rFonts w:ascii="Arial Narrow" w:hAnsi="Arial Narrow"/>
-          <w:b/>
-          <w:bCs/>
-        </w:rPr>
-        <w:t>porquê</w:t>
-      </w:r>
-      <w:r>
-        <w:rPr>
-          <w:rFonts w:ascii="Arial Narrow" w:hAnsi="Arial Narrow"/>
-          <w:b/>
-          <w:bCs/>
-        </w:rPr>
-        <w:t xml:space="preserve"> deste paradigma ser tão utilizado nos dias atuais comparados com a programação</w:t>
-      </w:r>
-    </w:p>
-    <w:p>
-      <w:pPr>
-        <w:rPr>
-          <w:rFonts w:ascii="Arial Narrow" w:hAnsi="Arial Narrow"/>
-          <w:b/>
-          <w:bCs/>
-        </w:rPr>
-      </w:pPr>
-      <w:r>
-        <w:rPr>
-          <w:rFonts w:ascii="Arial Narrow" w:hAnsi="Arial Narrow"/>
-          <w:b/>
-          <w:bCs/>
-        </w:rPr>
-        <w:t>procedural.</w:t>
-      </w:r>
-    </w:p>
-    <w:p>
-      <w:r>
-        <w:rPr>
-          <w:rFonts w:cstheme="minorHAnsi"/>
-        </w:rPr>
-        <w:t>Na programação orientada a objeto temos códigos mais fácil de se ler com</w:t>
-      </w:r>
-      <w:r>
-        <w:rPr>
-          <w:rFonts w:cstheme="minorHAnsi"/>
-        </w:rPr>
-        <w:t xml:space="preserve"> maneira de aproveitamento de código </w:t>
-      </w:r>
-      <w:r>
-        <w:rPr>
-          <w:rFonts w:cstheme="minorHAnsi"/>
-        </w:rPr>
-        <w:t>de</w:t>
-      </w:r>
-      <w:r>
-        <w:rPr>
-          <w:rFonts w:cstheme="minorHAnsi"/>
-        </w:rPr>
-        <w:t xml:space="preserve"> formas simples</w:t>
-      </w:r>
-      <w:r>
-        <w:rPr>
-          <w:rFonts w:cstheme="minorHAnsi"/>
-        </w:rPr>
-        <w:t>,</w:t>
-      </w:r>
-      <w:r>
-        <w:rPr>
-          <w:rFonts w:cstheme="minorHAnsi"/>
-        </w:rPr>
-        <w:t xml:space="preserve"> </w:t>
-      </w:r>
       <w:r>
         <w:rPr>
           <w:rFonts w:cstheme="minorHAnsi"/>
@@ -1354,13 +964,7 @@
         <w:rPr>
           <w:rFonts w:cstheme="minorHAnsi"/>
         </w:rPr>
-        <w:t xml:space="preserve"> mais POO, pois </w:t>
-      </w:r>
-      <w:r>
-        <w:rPr>
-          <w:rFonts w:cstheme="minorHAnsi"/>
-        </w:rPr>
-        <w:t>cada vez</w:t>
+        <w:t xml:space="preserve"> mais POO, pois cada vez</w:t>
       </w:r>
       <w:r>
         <w:rPr>
@@ -1479,25 +1083,7 @@
           <w:b/>
           <w:bCs/>
         </w:rPr>
-        <w:t xml:space="preserve">próxima). Utilizem </w:t>
-      </w:r>
-      <w:proofErr w:type="spellStart"/>
-      <w:r>
-        <w:rPr>
-          <w:rFonts w:ascii="Arial Narrow" w:hAnsi="Arial Narrow"/>
-          <w:b/>
-          <w:bCs/>
-        </w:rPr>
-        <w:t>array</w:t>
-      </w:r>
-      <w:proofErr w:type="spellEnd"/>
-      <w:r>
-        <w:rPr>
-          <w:rFonts w:ascii="Arial Narrow" w:hAnsi="Arial Narrow"/>
-          <w:b/>
-          <w:bCs/>
-        </w:rPr>
-        <w:t xml:space="preserve"> para guardar as perguntas e respostas.</w:t>
+        <w:t>próxima). Utilizem array para guardar as perguntas e respostas.</w:t>
       </w:r>
     </w:p>
     <w:p>
@@ -1535,13 +1121,8 @@
       </w:r>
     </w:p>
     <w:p>
-      <w:proofErr w:type="spellStart"/>
-      <w:r>
-        <w:t>Ex</w:t>
-      </w:r>
-      <w:proofErr w:type="spellEnd"/>
-      <w:r>
-        <w:t xml:space="preserve">: </w:t>
+      <w:r>
+        <w:t xml:space="preserve">Ex: </w:t>
       </w:r>
     </w:p>
     <w:p>
@@ -1628,184 +1209,58 @@
           <w:b/>
           <w:bCs/>
         </w:rPr>
-        <w:t xml:space="preserve">• Se for das 6h às 11h59 da manhã, receberá “Bom dia, você se </w:t>
-      </w:r>
-      <w:proofErr w:type="spellStart"/>
-      <w:r>
-        <w:rPr>
-          <w:rFonts w:ascii="Arial Narrow" w:hAnsi="Arial Narrow"/>
-          <w:b/>
-          <w:bCs/>
-        </w:rPr>
-        <w:t>logou</w:t>
-      </w:r>
-      <w:proofErr w:type="spellEnd"/>
-      <w:r>
-        <w:rPr>
-          <w:rFonts w:ascii="Arial Narrow" w:hAnsi="Arial Narrow"/>
-          <w:b/>
-          <w:bCs/>
-        </w:rPr>
-        <w:t xml:space="preserve"> ao nosso sistema.”</w:t>
-      </w:r>
-    </w:p>
-    <w:p>
-      <w:pPr>
-        <w:rPr>
-          <w:rFonts w:ascii="Arial Narrow" w:hAnsi="Arial Narrow"/>
-          <w:b/>
-          <w:bCs/>
-        </w:rPr>
-      </w:pPr>
-      <w:r>
-        <w:rPr>
-          <w:rFonts w:ascii="Arial Narrow" w:hAnsi="Arial Narrow"/>
-          <w:b/>
-          <w:bCs/>
-        </w:rPr>
-        <w:t xml:space="preserve">• Se for das 12 </w:t>
-      </w:r>
-      <w:proofErr w:type="spellStart"/>
-      <w:r>
-        <w:rPr>
-          <w:rFonts w:ascii="Arial Narrow" w:hAnsi="Arial Narrow"/>
-          <w:b/>
-          <w:bCs/>
-        </w:rPr>
-        <w:t>as</w:t>
-      </w:r>
-      <w:proofErr w:type="spellEnd"/>
-      <w:r>
-        <w:rPr>
-          <w:rFonts w:ascii="Arial Narrow" w:hAnsi="Arial Narrow"/>
-          <w:b/>
-          <w:bCs/>
-        </w:rPr>
-        <w:t xml:space="preserve"> 17h59 da tarde, receberá “Boa tarde, você se </w:t>
-      </w:r>
-      <w:proofErr w:type="spellStart"/>
-      <w:r>
-        <w:rPr>
-          <w:rFonts w:ascii="Arial Narrow" w:hAnsi="Arial Narrow"/>
-          <w:b/>
-          <w:bCs/>
-        </w:rPr>
-        <w:t>logou</w:t>
-      </w:r>
-      <w:proofErr w:type="spellEnd"/>
-      <w:r>
-        <w:rPr>
-          <w:rFonts w:ascii="Arial Narrow" w:hAnsi="Arial Narrow"/>
-          <w:b/>
-          <w:bCs/>
-        </w:rPr>
-        <w:t xml:space="preserve"> ao nosso sistema.”</w:t>
-      </w:r>
-    </w:p>
-    <w:p>
-      <w:pPr>
-        <w:rPr>
-          <w:rFonts w:ascii="Arial Narrow" w:hAnsi="Arial Narrow"/>
-          <w:b/>
-          <w:bCs/>
-        </w:rPr>
-      </w:pPr>
-      <w:r>
-        <w:rPr>
-          <w:rFonts w:ascii="Arial Narrow" w:hAnsi="Arial Narrow"/>
-          <w:b/>
-          <w:bCs/>
-        </w:rPr>
-        <w:t xml:space="preserve">• Se for das 18h </w:t>
-      </w:r>
-      <w:proofErr w:type="spellStart"/>
-      <w:r>
-        <w:rPr>
-          <w:rFonts w:ascii="Arial Narrow" w:hAnsi="Arial Narrow"/>
-          <w:b/>
-          <w:bCs/>
-        </w:rPr>
-        <w:t>as</w:t>
-      </w:r>
-      <w:proofErr w:type="spellEnd"/>
-      <w:r>
-        <w:rPr>
-          <w:rFonts w:ascii="Arial Narrow" w:hAnsi="Arial Narrow"/>
-          <w:b/>
-          <w:bCs/>
-        </w:rPr>
-        <w:t xml:space="preserve"> 23h59 da manhã, receberá “Boa noite, você se </w:t>
-      </w:r>
-      <w:proofErr w:type="spellStart"/>
-      <w:r>
-        <w:rPr>
-          <w:rFonts w:ascii="Arial Narrow" w:hAnsi="Arial Narrow"/>
-          <w:b/>
-          <w:bCs/>
-        </w:rPr>
-        <w:t>logou</w:t>
-      </w:r>
-      <w:proofErr w:type="spellEnd"/>
-      <w:r>
-        <w:rPr>
-          <w:rFonts w:ascii="Arial Narrow" w:hAnsi="Arial Narrow"/>
-          <w:b/>
-          <w:bCs/>
-        </w:rPr>
-        <w:t xml:space="preserve"> ao nosso sistema.”</w:t>
-      </w:r>
-    </w:p>
-    <w:p>
-      <w:pPr>
-        <w:rPr>
-          <w:rFonts w:ascii="Arial Narrow" w:hAnsi="Arial Narrow"/>
-          <w:b/>
-          <w:bCs/>
-        </w:rPr>
-      </w:pPr>
-      <w:r>
-        <w:rPr>
-          <w:rFonts w:ascii="Arial Narrow" w:hAnsi="Arial Narrow"/>
-          <w:b/>
-          <w:bCs/>
-        </w:rPr>
-        <w:t xml:space="preserve">• Se for das 0h </w:t>
-      </w:r>
-      <w:proofErr w:type="spellStart"/>
-      <w:r>
-        <w:rPr>
-          <w:rFonts w:ascii="Arial Narrow" w:hAnsi="Arial Narrow"/>
-          <w:b/>
-          <w:bCs/>
-        </w:rPr>
-        <w:t>as</w:t>
-      </w:r>
-      <w:proofErr w:type="spellEnd"/>
-      <w:r>
-        <w:rPr>
-          <w:rFonts w:ascii="Arial Narrow" w:hAnsi="Arial Narrow"/>
-          <w:b/>
-          <w:bCs/>
-        </w:rPr>
-        <w:t xml:space="preserve"> 05h59 da madrugada, receberá “Boa madrugada, você se </w:t>
-      </w:r>
-      <w:proofErr w:type="spellStart"/>
-      <w:r>
-        <w:rPr>
-          <w:rFonts w:ascii="Arial Narrow" w:hAnsi="Arial Narrow"/>
-          <w:b/>
-          <w:bCs/>
-        </w:rPr>
-        <w:t>logou</w:t>
-      </w:r>
-      <w:proofErr w:type="spellEnd"/>
-      <w:r>
-        <w:rPr>
-          <w:rFonts w:ascii="Arial Narrow" w:hAnsi="Arial Narrow"/>
-          <w:b/>
-          <w:bCs/>
-        </w:rPr>
-        <w:t xml:space="preserve"> ao nosso </w:t>
+        <w:t>• Se for das 6h às 11h59 da manhã, receberá “Bom dia, você se logou ao nosso sistema.”</w:t>
+      </w:r>
+    </w:p>
+    <w:p>
+      <w:pPr>
+        <w:rPr>
+          <w:rFonts w:ascii="Arial Narrow" w:hAnsi="Arial Narrow"/>
+          <w:b/>
+          <w:bCs/>
+        </w:rPr>
+      </w:pPr>
+      <w:r>
+        <w:rPr>
+          <w:rFonts w:ascii="Arial Narrow" w:hAnsi="Arial Narrow"/>
+          <w:b/>
+          <w:bCs/>
+        </w:rPr>
+        <w:t>• Se for das 12 as 17h59 da tarde, receberá “Boa tarde, você se logou ao nosso sistema.”</w:t>
+      </w:r>
+    </w:p>
+    <w:p>
+      <w:pPr>
+        <w:rPr>
+          <w:rFonts w:ascii="Arial Narrow" w:hAnsi="Arial Narrow"/>
+          <w:b/>
+          <w:bCs/>
+        </w:rPr>
+      </w:pPr>
+      <w:r>
+        <w:rPr>
+          <w:rFonts w:ascii="Arial Narrow" w:hAnsi="Arial Narrow"/>
+          <w:b/>
+          <w:bCs/>
+        </w:rPr>
+        <w:t>• Se for das 18h as 23h59 da manhã, receberá “Boa noite, você se logou ao nosso sistema.”</w:t>
+      </w:r>
+    </w:p>
+    <w:p>
+      <w:pPr>
+        <w:rPr>
+          <w:rFonts w:ascii="Arial Narrow" w:hAnsi="Arial Narrow"/>
+          <w:b/>
+          <w:bCs/>
+        </w:rPr>
+      </w:pPr>
+      <w:r>
+        <w:rPr>
+          <w:rFonts w:ascii="Arial Narrow" w:hAnsi="Arial Narrow"/>
+          <w:b/>
+          <w:bCs/>
+        </w:rPr>
+        <w:t xml:space="preserve">• Se for das 0h as 05h59 da madrugada, receberá “Boa madrugada, você se logou ao nosso </w:t>
       </w:r>
     </w:p>
     <w:p>
@@ -1873,25 +1328,7 @@
           <w:b/>
           <w:bCs/>
         </w:rPr>
-        <w:t xml:space="preserve">Utilizem </w:t>
-      </w:r>
-      <w:proofErr w:type="spellStart"/>
-      <w:r>
-        <w:rPr>
-          <w:rFonts w:ascii="Arial Narrow" w:hAnsi="Arial Narrow"/>
-          <w:b/>
-          <w:bCs/>
-        </w:rPr>
-        <w:t>arrays</w:t>
-      </w:r>
-      <w:proofErr w:type="spellEnd"/>
-      <w:r>
-        <w:rPr>
-          <w:rFonts w:ascii="Arial Narrow" w:hAnsi="Arial Narrow"/>
-          <w:b/>
-          <w:bCs/>
-        </w:rPr>
-        <w:t xml:space="preserve"> para </w:t>
+        <w:t xml:space="preserve">Utilizem arrays para </w:t>
       </w:r>
       <w:r>
         <w:rPr>
@@ -2078,25 +1515,7 @@
           <w:bCs/>
         </w:rPr>
         <w:lastRenderedPageBreak/>
-        <w:t xml:space="preserve">Utilizem </w:t>
-      </w:r>
-      <w:proofErr w:type="spellStart"/>
-      <w:r>
-        <w:rPr>
-          <w:rFonts w:ascii="Arial Narrow" w:hAnsi="Arial Narrow"/>
-          <w:b/>
-          <w:bCs/>
-        </w:rPr>
-        <w:t>arrays</w:t>
-      </w:r>
-      <w:proofErr w:type="spellEnd"/>
-      <w:r>
-        <w:rPr>
-          <w:rFonts w:ascii="Arial Narrow" w:hAnsi="Arial Narrow"/>
-          <w:b/>
-          <w:bCs/>
-        </w:rPr>
-        <w:t xml:space="preserve"> para </w:t>
+        <w:t xml:space="preserve">Utilizem arrays para </w:t>
       </w:r>
       <w:r>
         <w:rPr>
@@ -2117,13 +1536,8 @@
     </w:p>
     <w:p/>
     <w:p>
-      <w:proofErr w:type="spellStart"/>
-      <w:r>
-        <w:t>Ex</w:t>
-      </w:r>
-      <w:proofErr w:type="spellEnd"/>
-      <w:r>
-        <w:t xml:space="preserve">: </w:t>
+      <w:r>
+        <w:t xml:space="preserve">Ex: </w:t>
       </w:r>
     </w:p>
     <w:p>
@@ -2216,16 +1630,11 @@
     <w:p/>
     <w:p>
       <w:r>
-        <w:t xml:space="preserve">As questões 1, 2, 3, </w:t>
-      </w:r>
-      <w:proofErr w:type="gramStart"/>
-      <w:r>
-        <w:t xml:space="preserve">4 </w:t>
+        <w:t>As questões 1, 2, 3, 4</w:t>
       </w:r>
       <w:r>
         <w:t>,</w:t>
       </w:r>
-      <w:proofErr w:type="gramEnd"/>
       <w:r>
         <w:t xml:space="preserve"> 5 </w:t>
       </w:r>
@@ -2251,15 +1660,7 @@
         <w:t xml:space="preserve"> e 9</w:t>
       </w:r>
       <w:r>
-        <w:t xml:space="preserve"> o código deve ser hospedado no </w:t>
-      </w:r>
-      <w:proofErr w:type="spellStart"/>
-      <w:r>
-        <w:t>github</w:t>
-      </w:r>
-      <w:proofErr w:type="spellEnd"/>
-      <w:r>
-        <w:t xml:space="preserve"> pessoal e deve colocar o link do </w:t>
+        <w:t xml:space="preserve"> o código deve ser hospedado no github pessoal e deve colocar o link do </w:t>
       </w:r>
     </w:p>
     <w:p>
@@ -2275,15 +1676,7 @@
     <w:p/>
     <w:p>
       <w:r>
-        <w:t xml:space="preserve">Enviar respostas no corpo e o link do </w:t>
-      </w:r>
-      <w:proofErr w:type="spellStart"/>
-      <w:r>
-        <w:t>github</w:t>
-      </w:r>
-      <w:proofErr w:type="spellEnd"/>
-      <w:r>
-        <w:t xml:space="preserve"> para lista de e-mails:</w:t>
+        <w:t>Enviar respostas no corpo e o link do github para lista de e-mails:</w:t>
       </w:r>
     </w:p>
     <w:p>
@@ -2733,6 +2126,7 @@
   <w:style w:type="character" w:default="1" w:styleId="Fontepargpadro">
     <w:name w:val="Default Paragraph Font"/>
     <w:uiPriority w:val="1"/>
+    <w:semiHidden/>
     <w:unhideWhenUsed/>
   </w:style>
   <w:style w:type="table" w:default="1" w:styleId="Tabelanormal">

</xml_diff>